<commit_message>
Runtimes for table size 1000 added
</commit_message>
<xml_diff>
--- a/Assingment/essay.docx
+++ b/Assingment/essay.docx
@@ -601,8 +601,17 @@
         <w:t>Hash_3_1.py runtimes</w:t>
       </w:r>
       <w:r>
+        <w:t xml:space="preserve"> (size 10000)</w:t>
+      </w:r>
+      <w:r>
         <w:tab/>
-        <w:t xml:space="preserve">           Hash_3_2.py runtimes</w:t>
+        <w:t xml:space="preserve">    </w:t>
+      </w:r>
+      <w:r>
+        <w:t xml:space="preserve">  </w:t>
+      </w:r>
+      <w:r>
+        <w:t xml:space="preserve"> Hash_3_2.py runtimes</w:t>
       </w:r>
     </w:p>
     <w:tbl>
@@ -647,7 +656,7 @@
               <w:pStyle w:val="Textbody"/>
             </w:pPr>
             <w:r>
-              <w:t>1</w:t>
+              <w:t>#</w:t>
             </w:r>
           </w:p>
         </w:tc>
@@ -673,7 +682,7 @@
               <w:pStyle w:val="Textbody"/>
             </w:pPr>
             <w:r>
-              <w:t>1.66554213</w:t>
+              <w:t>Runtime(s)</w:t>
             </w:r>
           </w:p>
         </w:tc>
@@ -707,7 +716,7 @@
               <w:pStyle w:val="Textbody"/>
             </w:pPr>
             <w:r>
-              <w:t>2</w:t>
+              <w:t>1</w:t>
             </w:r>
           </w:p>
         </w:tc>
@@ -733,7 +742,7 @@
               <w:pStyle w:val="Textbody"/>
             </w:pPr>
             <w:r>
-              <w:t>1.90644813</w:t>
+              <w:t>1.66554213</w:t>
             </w:r>
           </w:p>
         </w:tc>
@@ -767,7 +776,7 @@
               <w:pStyle w:val="Textbody"/>
             </w:pPr>
             <w:r>
-              <w:t>3</w:t>
+              <w:t>2</w:t>
             </w:r>
           </w:p>
         </w:tc>
@@ -793,7 +802,7 @@
               <w:pStyle w:val="Textbody"/>
             </w:pPr>
             <w:r>
-              <w:t>1.70513701</w:t>
+              <w:t>1.90644813</w:t>
             </w:r>
           </w:p>
         </w:tc>
@@ -827,7 +836,7 @@
               <w:pStyle w:val="Textbody"/>
             </w:pPr>
             <w:r>
-              <w:t>4</w:t>
+              <w:t>3</w:t>
             </w:r>
           </w:p>
         </w:tc>
@@ -853,7 +862,7 @@
               <w:pStyle w:val="Textbody"/>
             </w:pPr>
             <w:r>
-              <w:t>1.71180367</w:t>
+              <w:t>1.70513701</w:t>
             </w:r>
           </w:p>
         </w:tc>
@@ -887,7 +896,7 @@
               <w:pStyle w:val="Textbody"/>
             </w:pPr>
             <w:r>
-              <w:t>5</w:t>
+              <w:t>4</w:t>
             </w:r>
           </w:p>
         </w:tc>
@@ -913,7 +922,7 @@
               <w:pStyle w:val="Textbody"/>
             </w:pPr>
             <w:r>
-              <w:t>1.70722818</w:t>
+              <w:t>1.71180367</w:t>
             </w:r>
           </w:p>
         </w:tc>
@@ -947,7 +956,7 @@
               <w:pStyle w:val="Textbody"/>
             </w:pPr>
             <w:r>
-              <w:t>6</w:t>
+              <w:t>5</w:t>
             </w:r>
           </w:p>
         </w:tc>
@@ -973,7 +982,7 @@
               <w:pStyle w:val="Textbody"/>
             </w:pPr>
             <w:r>
-              <w:t>1.69835520</w:t>
+              <w:t>1.70722818</w:t>
             </w:r>
           </w:p>
         </w:tc>
@@ -1007,7 +1016,7 @@
               <w:pStyle w:val="Textbody"/>
             </w:pPr>
             <w:r>
-              <w:t>7</w:t>
+              <w:t>6</w:t>
             </w:r>
           </w:p>
         </w:tc>
@@ -1033,7 +1042,7 @@
               <w:pStyle w:val="Textbody"/>
             </w:pPr>
             <w:r>
-              <w:t>1.72848606</w:t>
+              <w:t>1.69835520</w:t>
             </w:r>
           </w:p>
         </w:tc>
@@ -1067,7 +1076,7 @@
               <w:pStyle w:val="Textbody"/>
             </w:pPr>
             <w:r>
-              <w:t>8</w:t>
+              <w:t>7</w:t>
             </w:r>
           </w:p>
         </w:tc>
@@ -1093,7 +1102,7 @@
               <w:pStyle w:val="Textbody"/>
             </w:pPr>
             <w:r>
-              <w:t>1.70621872</w:t>
+              <w:t>1.72848606</w:t>
             </w:r>
           </w:p>
         </w:tc>
@@ -1127,7 +1136,7 @@
               <w:pStyle w:val="Textbody"/>
             </w:pPr>
             <w:r>
-              <w:t>9</w:t>
+              <w:t>8</w:t>
             </w:r>
           </w:p>
         </w:tc>
@@ -1153,7 +1162,7 @@
               <w:pStyle w:val="Textbody"/>
             </w:pPr>
             <w:r>
-              <w:t>1.72077060</w:t>
+              <w:t>1.70621872</w:t>
             </w:r>
           </w:p>
         </w:tc>
@@ -1187,7 +1196,7 @@
               <w:pStyle w:val="Textbody"/>
             </w:pPr>
             <w:r>
-              <w:t>10</w:t>
+              <w:t>9</w:t>
             </w:r>
           </w:p>
         </w:tc>
@@ -1213,7 +1222,7 @@
               <w:pStyle w:val="Textbody"/>
             </w:pPr>
             <w:r>
-              <w:t>1.85961938</w:t>
+              <w:t>1.72077060</w:t>
             </w:r>
           </w:p>
         </w:tc>
@@ -1247,6 +1256,66 @@
               <w:pStyle w:val="Textbody"/>
             </w:pPr>
             <w:r>
+              <w:t>10</w:t>
+            </w:r>
+          </w:p>
+        </w:tc>
+        <w:tc>
+          <w:tcPr>
+            <w:tcW w:w="1560" w:type="dxa"/>
+            <w:tcBorders>
+              <w:top w:val="single" w:sz="4" w:space="0" w:color="000000"/>
+              <w:left w:val="single" w:sz="4" w:space="0" w:color="000000"/>
+              <w:bottom w:val="single" w:sz="4" w:space="0" w:color="000000"/>
+              <w:right w:val="single" w:sz="4" w:space="0" w:color="000000"/>
+            </w:tcBorders>
+            <w:shd w:val="clear" w:color="auto" w:fill="auto"/>
+            <w:tcMar>
+              <w:top w:w="0" w:type="dxa"/>
+              <w:left w:w="108" w:type="dxa"/>
+              <w:bottom w:w="0" w:type="dxa"/>
+              <w:right w:w="108" w:type="dxa"/>
+            </w:tcMar>
+          </w:tcPr>
+          <w:p>
+            <w:pPr>
+              <w:pStyle w:val="Textbody"/>
+            </w:pPr>
+            <w:r>
+              <w:t>1.85961938</w:t>
+            </w:r>
+          </w:p>
+        </w:tc>
+      </w:tr>
+      <w:tr>
+        <w:tblPrEx>
+          <w:tblCellMar>
+            <w:top w:w="0" w:type="dxa"/>
+            <w:bottom w:w="0" w:type="dxa"/>
+          </w:tblCellMar>
+        </w:tblPrEx>
+        <w:tc>
+          <w:tcPr>
+            <w:tcW w:w="1129" w:type="dxa"/>
+            <w:tcBorders>
+              <w:top w:val="single" w:sz="4" w:space="0" w:color="000000"/>
+              <w:left w:val="single" w:sz="4" w:space="0" w:color="000000"/>
+              <w:bottom w:val="single" w:sz="4" w:space="0" w:color="000000"/>
+              <w:right w:val="single" w:sz="4" w:space="0" w:color="000000"/>
+            </w:tcBorders>
+            <w:shd w:val="clear" w:color="auto" w:fill="auto"/>
+            <w:tcMar>
+              <w:top w:w="0" w:type="dxa"/>
+              <w:left w:w="108" w:type="dxa"/>
+              <w:bottom w:w="0" w:type="dxa"/>
+              <w:right w:w="108" w:type="dxa"/>
+            </w:tcMar>
+          </w:tcPr>
+          <w:p>
+            <w:pPr>
+              <w:pStyle w:val="Textbody"/>
+            </w:pPr>
+            <w:r>
               <w:t>Avg</w:t>
             </w:r>
           </w:p>
@@ -1281,7 +1350,7 @@
     </w:tbl>
     <w:tbl>
       <w:tblPr>
-        <w:tblpPr w:leftFromText="180" w:rightFromText="180" w:vertAnchor="text" w:horzAnchor="margin" w:tblpXSpec="center" w:tblpY="-5211"/>
+        <w:tblpPr w:leftFromText="180" w:rightFromText="180" w:vertAnchor="text" w:horzAnchor="page" w:tblpX="5191" w:tblpY="-5603"/>
         <w:tblW w:w="2689" w:type="dxa"/>
         <w:tblCellMar>
           <w:left w:w="10" w:type="dxa"/>
@@ -1290,8 +1359,8 @@
         <w:tblLook w:val="0000" w:firstRow="0" w:lastRow="0" w:firstColumn="0" w:lastColumn="0" w:noHBand="0" w:noVBand="0"/>
       </w:tblPr>
       <w:tblGrid>
-        <w:gridCol w:w="1093"/>
-        <w:gridCol w:w="1596"/>
+        <w:gridCol w:w="981"/>
+        <w:gridCol w:w="1708"/>
       </w:tblGrid>
       <w:tr>
         <w:tblPrEx>
@@ -1302,53 +1371,53 @@
         </w:tblPrEx>
         <w:tc>
           <w:tcPr>
-            <w:tcW w:w="1271" w:type="dxa"/>
-            <w:tcBorders>
-              <w:top w:val="single" w:sz="4" w:space="0" w:color="000000"/>
-              <w:left w:val="single" w:sz="4" w:space="0" w:color="000000"/>
-              <w:bottom w:val="single" w:sz="4" w:space="0" w:color="000000"/>
-              <w:right w:val="single" w:sz="4" w:space="0" w:color="000000"/>
-            </w:tcBorders>
-            <w:shd w:val="clear" w:color="auto" w:fill="auto"/>
-            <w:tcMar>
-              <w:top w:w="0" w:type="dxa"/>
-              <w:left w:w="108" w:type="dxa"/>
-              <w:bottom w:w="0" w:type="dxa"/>
-              <w:right w:w="108" w:type="dxa"/>
-            </w:tcMar>
-          </w:tcPr>
-          <w:p>
-            <w:pPr>
-              <w:pStyle w:val="Textbody"/>
-            </w:pPr>
-            <w:r>
-              <w:t>1</w:t>
-            </w:r>
-          </w:p>
-        </w:tc>
-        <w:tc>
-          <w:tcPr>
-            <w:tcW w:w="1418" w:type="dxa"/>
-            <w:tcBorders>
-              <w:top w:val="single" w:sz="4" w:space="0" w:color="000000"/>
-              <w:left w:val="single" w:sz="4" w:space="0" w:color="000000"/>
-              <w:bottom w:val="single" w:sz="4" w:space="0" w:color="000000"/>
-              <w:right w:val="single" w:sz="4" w:space="0" w:color="000000"/>
-            </w:tcBorders>
-            <w:shd w:val="clear" w:color="auto" w:fill="auto"/>
-            <w:tcMar>
-              <w:top w:w="0" w:type="dxa"/>
-              <w:left w:w="108" w:type="dxa"/>
-              <w:bottom w:w="0" w:type="dxa"/>
-              <w:right w:w="108" w:type="dxa"/>
-            </w:tcMar>
-          </w:tcPr>
-          <w:p>
-            <w:pPr>
-              <w:pStyle w:val="Textbody"/>
-            </w:pPr>
-            <w:r>
-              <w:t>252.58100128</w:t>
+            <w:tcW w:w="981" w:type="dxa"/>
+            <w:tcBorders>
+              <w:top w:val="single" w:sz="4" w:space="0" w:color="000000"/>
+              <w:left w:val="single" w:sz="4" w:space="0" w:color="000000"/>
+              <w:bottom w:val="single" w:sz="4" w:space="0" w:color="000000"/>
+              <w:right w:val="single" w:sz="4" w:space="0" w:color="000000"/>
+            </w:tcBorders>
+            <w:shd w:val="clear" w:color="auto" w:fill="auto"/>
+            <w:tcMar>
+              <w:top w:w="0" w:type="dxa"/>
+              <w:left w:w="108" w:type="dxa"/>
+              <w:bottom w:w="0" w:type="dxa"/>
+              <w:right w:w="108" w:type="dxa"/>
+            </w:tcMar>
+          </w:tcPr>
+          <w:p>
+            <w:pPr>
+              <w:pStyle w:val="Textbody"/>
+            </w:pPr>
+            <w:r>
+              <w:t>#</w:t>
+            </w:r>
+          </w:p>
+        </w:tc>
+        <w:tc>
+          <w:tcPr>
+            <w:tcW w:w="1708" w:type="dxa"/>
+            <w:tcBorders>
+              <w:top w:val="single" w:sz="4" w:space="0" w:color="000000"/>
+              <w:left w:val="single" w:sz="4" w:space="0" w:color="000000"/>
+              <w:bottom w:val="single" w:sz="4" w:space="0" w:color="000000"/>
+              <w:right w:val="single" w:sz="4" w:space="0" w:color="000000"/>
+            </w:tcBorders>
+            <w:shd w:val="clear" w:color="auto" w:fill="auto"/>
+            <w:tcMar>
+              <w:top w:w="0" w:type="dxa"/>
+              <w:left w:w="108" w:type="dxa"/>
+              <w:bottom w:w="0" w:type="dxa"/>
+              <w:right w:w="108" w:type="dxa"/>
+            </w:tcMar>
+          </w:tcPr>
+          <w:p>
+            <w:pPr>
+              <w:pStyle w:val="Textbody"/>
+            </w:pPr>
+            <w:r>
+              <w:t>Runtime(s)</w:t>
             </w:r>
           </w:p>
         </w:tc>
@@ -1362,53 +1431,53 @@
         </w:tblPrEx>
         <w:tc>
           <w:tcPr>
-            <w:tcW w:w="1271" w:type="dxa"/>
-            <w:tcBorders>
-              <w:top w:val="single" w:sz="4" w:space="0" w:color="000000"/>
-              <w:left w:val="single" w:sz="4" w:space="0" w:color="000000"/>
-              <w:bottom w:val="single" w:sz="4" w:space="0" w:color="000000"/>
-              <w:right w:val="single" w:sz="4" w:space="0" w:color="000000"/>
-            </w:tcBorders>
-            <w:shd w:val="clear" w:color="auto" w:fill="auto"/>
-            <w:tcMar>
-              <w:top w:w="0" w:type="dxa"/>
-              <w:left w:w="108" w:type="dxa"/>
-              <w:bottom w:w="0" w:type="dxa"/>
-              <w:right w:w="108" w:type="dxa"/>
-            </w:tcMar>
-          </w:tcPr>
-          <w:p>
-            <w:pPr>
-              <w:pStyle w:val="Textbody"/>
-            </w:pPr>
-            <w:r>
-              <w:t>2</w:t>
-            </w:r>
-          </w:p>
-        </w:tc>
-        <w:tc>
-          <w:tcPr>
-            <w:tcW w:w="1418" w:type="dxa"/>
-            <w:tcBorders>
-              <w:top w:val="single" w:sz="4" w:space="0" w:color="000000"/>
-              <w:left w:val="single" w:sz="4" w:space="0" w:color="000000"/>
-              <w:bottom w:val="single" w:sz="4" w:space="0" w:color="000000"/>
-              <w:right w:val="single" w:sz="4" w:space="0" w:color="000000"/>
-            </w:tcBorders>
-            <w:shd w:val="clear" w:color="auto" w:fill="auto"/>
-            <w:tcMar>
-              <w:top w:w="0" w:type="dxa"/>
-              <w:left w:w="108" w:type="dxa"/>
-              <w:bottom w:w="0" w:type="dxa"/>
-              <w:right w:w="108" w:type="dxa"/>
-            </w:tcMar>
-          </w:tcPr>
-          <w:p>
-            <w:pPr>
-              <w:pStyle w:val="Textbody"/>
-            </w:pPr>
-            <w:r>
-              <w:t>251.96795321</w:t>
+            <w:tcW w:w="981" w:type="dxa"/>
+            <w:tcBorders>
+              <w:top w:val="single" w:sz="4" w:space="0" w:color="000000"/>
+              <w:left w:val="single" w:sz="4" w:space="0" w:color="000000"/>
+              <w:bottom w:val="single" w:sz="4" w:space="0" w:color="000000"/>
+              <w:right w:val="single" w:sz="4" w:space="0" w:color="000000"/>
+            </w:tcBorders>
+            <w:shd w:val="clear" w:color="auto" w:fill="auto"/>
+            <w:tcMar>
+              <w:top w:w="0" w:type="dxa"/>
+              <w:left w:w="108" w:type="dxa"/>
+              <w:bottom w:w="0" w:type="dxa"/>
+              <w:right w:w="108" w:type="dxa"/>
+            </w:tcMar>
+          </w:tcPr>
+          <w:p>
+            <w:pPr>
+              <w:pStyle w:val="Textbody"/>
+            </w:pPr>
+            <w:r>
+              <w:t>1</w:t>
+            </w:r>
+          </w:p>
+        </w:tc>
+        <w:tc>
+          <w:tcPr>
+            <w:tcW w:w="1708" w:type="dxa"/>
+            <w:tcBorders>
+              <w:top w:val="single" w:sz="4" w:space="0" w:color="000000"/>
+              <w:left w:val="single" w:sz="4" w:space="0" w:color="000000"/>
+              <w:bottom w:val="single" w:sz="4" w:space="0" w:color="000000"/>
+              <w:right w:val="single" w:sz="4" w:space="0" w:color="000000"/>
+            </w:tcBorders>
+            <w:shd w:val="clear" w:color="auto" w:fill="auto"/>
+            <w:tcMar>
+              <w:top w:w="0" w:type="dxa"/>
+              <w:left w:w="108" w:type="dxa"/>
+              <w:bottom w:w="0" w:type="dxa"/>
+              <w:right w:w="108" w:type="dxa"/>
+            </w:tcMar>
+          </w:tcPr>
+          <w:p>
+            <w:pPr>
+              <w:pStyle w:val="Textbody"/>
+            </w:pPr>
+            <w:r>
+              <w:t>252.58100128</w:t>
             </w:r>
           </w:p>
         </w:tc>
@@ -1422,53 +1491,53 @@
         </w:tblPrEx>
         <w:tc>
           <w:tcPr>
-            <w:tcW w:w="1271" w:type="dxa"/>
-            <w:tcBorders>
-              <w:top w:val="single" w:sz="4" w:space="0" w:color="000000"/>
-              <w:left w:val="single" w:sz="4" w:space="0" w:color="000000"/>
-              <w:bottom w:val="single" w:sz="4" w:space="0" w:color="000000"/>
-              <w:right w:val="single" w:sz="4" w:space="0" w:color="000000"/>
-            </w:tcBorders>
-            <w:shd w:val="clear" w:color="auto" w:fill="auto"/>
-            <w:tcMar>
-              <w:top w:w="0" w:type="dxa"/>
-              <w:left w:w="108" w:type="dxa"/>
-              <w:bottom w:w="0" w:type="dxa"/>
-              <w:right w:w="108" w:type="dxa"/>
-            </w:tcMar>
-          </w:tcPr>
-          <w:p>
-            <w:pPr>
-              <w:pStyle w:val="Textbody"/>
-            </w:pPr>
-            <w:r>
-              <w:t>3</w:t>
-            </w:r>
-          </w:p>
-        </w:tc>
-        <w:tc>
-          <w:tcPr>
-            <w:tcW w:w="1418" w:type="dxa"/>
-            <w:tcBorders>
-              <w:top w:val="single" w:sz="4" w:space="0" w:color="000000"/>
-              <w:left w:val="single" w:sz="4" w:space="0" w:color="000000"/>
-              <w:bottom w:val="single" w:sz="4" w:space="0" w:color="000000"/>
-              <w:right w:val="single" w:sz="4" w:space="0" w:color="000000"/>
-            </w:tcBorders>
-            <w:shd w:val="clear" w:color="auto" w:fill="auto"/>
-            <w:tcMar>
-              <w:top w:w="0" w:type="dxa"/>
-              <w:left w:w="108" w:type="dxa"/>
-              <w:bottom w:w="0" w:type="dxa"/>
-              <w:right w:w="108" w:type="dxa"/>
-            </w:tcMar>
-          </w:tcPr>
-          <w:p>
-            <w:pPr>
-              <w:pStyle w:val="Textbody"/>
-            </w:pPr>
-            <w:r>
-              <w:t>272.36241317</w:t>
+            <w:tcW w:w="981" w:type="dxa"/>
+            <w:tcBorders>
+              <w:top w:val="single" w:sz="4" w:space="0" w:color="000000"/>
+              <w:left w:val="single" w:sz="4" w:space="0" w:color="000000"/>
+              <w:bottom w:val="single" w:sz="4" w:space="0" w:color="000000"/>
+              <w:right w:val="single" w:sz="4" w:space="0" w:color="000000"/>
+            </w:tcBorders>
+            <w:shd w:val="clear" w:color="auto" w:fill="auto"/>
+            <w:tcMar>
+              <w:top w:w="0" w:type="dxa"/>
+              <w:left w:w="108" w:type="dxa"/>
+              <w:bottom w:w="0" w:type="dxa"/>
+              <w:right w:w="108" w:type="dxa"/>
+            </w:tcMar>
+          </w:tcPr>
+          <w:p>
+            <w:pPr>
+              <w:pStyle w:val="Textbody"/>
+            </w:pPr>
+            <w:r>
+              <w:t>2</w:t>
+            </w:r>
+          </w:p>
+        </w:tc>
+        <w:tc>
+          <w:tcPr>
+            <w:tcW w:w="1708" w:type="dxa"/>
+            <w:tcBorders>
+              <w:top w:val="single" w:sz="4" w:space="0" w:color="000000"/>
+              <w:left w:val="single" w:sz="4" w:space="0" w:color="000000"/>
+              <w:bottom w:val="single" w:sz="4" w:space="0" w:color="000000"/>
+              <w:right w:val="single" w:sz="4" w:space="0" w:color="000000"/>
+            </w:tcBorders>
+            <w:shd w:val="clear" w:color="auto" w:fill="auto"/>
+            <w:tcMar>
+              <w:top w:w="0" w:type="dxa"/>
+              <w:left w:w="108" w:type="dxa"/>
+              <w:bottom w:w="0" w:type="dxa"/>
+              <w:right w:w="108" w:type="dxa"/>
+            </w:tcMar>
+          </w:tcPr>
+          <w:p>
+            <w:pPr>
+              <w:pStyle w:val="Textbody"/>
+            </w:pPr>
+            <w:r>
+              <w:t>251.96795321</w:t>
             </w:r>
           </w:p>
         </w:tc>
@@ -1482,51 +1551,54 @@
         </w:tblPrEx>
         <w:tc>
           <w:tcPr>
-            <w:tcW w:w="1271" w:type="dxa"/>
-            <w:tcBorders>
-              <w:top w:val="single" w:sz="4" w:space="0" w:color="000000"/>
-              <w:left w:val="single" w:sz="4" w:space="0" w:color="000000"/>
-              <w:bottom w:val="single" w:sz="4" w:space="0" w:color="000000"/>
-              <w:right w:val="single" w:sz="4" w:space="0" w:color="000000"/>
-            </w:tcBorders>
-            <w:shd w:val="clear" w:color="auto" w:fill="auto"/>
-            <w:tcMar>
-              <w:top w:w="0" w:type="dxa"/>
-              <w:left w:w="108" w:type="dxa"/>
-              <w:bottom w:w="0" w:type="dxa"/>
-              <w:right w:w="108" w:type="dxa"/>
-            </w:tcMar>
-          </w:tcPr>
-          <w:p>
-            <w:pPr>
-              <w:pStyle w:val="Textbody"/>
-            </w:pPr>
-            <w:r>
-              <w:t>4</w:t>
-            </w:r>
-          </w:p>
-        </w:tc>
-        <w:tc>
-          <w:tcPr>
-            <w:tcW w:w="1418" w:type="dxa"/>
-            <w:tcBorders>
-              <w:top w:val="single" w:sz="4" w:space="0" w:color="000000"/>
-              <w:left w:val="single" w:sz="4" w:space="0" w:color="000000"/>
-              <w:bottom w:val="single" w:sz="4" w:space="0" w:color="000000"/>
-              <w:right w:val="single" w:sz="4" w:space="0" w:color="000000"/>
-            </w:tcBorders>
-            <w:shd w:val="clear" w:color="auto" w:fill="auto"/>
-            <w:tcMar>
-              <w:top w:w="0" w:type="dxa"/>
-              <w:left w:w="108" w:type="dxa"/>
-              <w:bottom w:w="0" w:type="dxa"/>
-              <w:right w:w="108" w:type="dxa"/>
-            </w:tcMar>
-          </w:tcPr>
-          <w:p>
-            <w:pPr>
-              <w:pStyle w:val="Textbody"/>
-            </w:pPr>
+            <w:tcW w:w="981" w:type="dxa"/>
+            <w:tcBorders>
+              <w:top w:val="single" w:sz="4" w:space="0" w:color="000000"/>
+              <w:left w:val="single" w:sz="4" w:space="0" w:color="000000"/>
+              <w:bottom w:val="single" w:sz="4" w:space="0" w:color="000000"/>
+              <w:right w:val="single" w:sz="4" w:space="0" w:color="000000"/>
+            </w:tcBorders>
+            <w:shd w:val="clear" w:color="auto" w:fill="auto"/>
+            <w:tcMar>
+              <w:top w:w="0" w:type="dxa"/>
+              <w:left w:w="108" w:type="dxa"/>
+              <w:bottom w:w="0" w:type="dxa"/>
+              <w:right w:w="108" w:type="dxa"/>
+            </w:tcMar>
+          </w:tcPr>
+          <w:p>
+            <w:pPr>
+              <w:pStyle w:val="Textbody"/>
+            </w:pPr>
+            <w:r>
+              <w:t>3</w:t>
+            </w:r>
+          </w:p>
+        </w:tc>
+        <w:tc>
+          <w:tcPr>
+            <w:tcW w:w="1708" w:type="dxa"/>
+            <w:tcBorders>
+              <w:top w:val="single" w:sz="4" w:space="0" w:color="000000"/>
+              <w:left w:val="single" w:sz="4" w:space="0" w:color="000000"/>
+              <w:bottom w:val="single" w:sz="4" w:space="0" w:color="000000"/>
+              <w:right w:val="single" w:sz="4" w:space="0" w:color="000000"/>
+            </w:tcBorders>
+            <w:shd w:val="clear" w:color="auto" w:fill="auto"/>
+            <w:tcMar>
+              <w:top w:w="0" w:type="dxa"/>
+              <w:left w:w="108" w:type="dxa"/>
+              <w:bottom w:w="0" w:type="dxa"/>
+              <w:right w:w="108" w:type="dxa"/>
+            </w:tcMar>
+          </w:tcPr>
+          <w:p>
+            <w:pPr>
+              <w:pStyle w:val="Textbody"/>
+            </w:pPr>
+            <w:r>
+              <w:t>272.36241317</w:t>
+            </w:r>
           </w:p>
         </w:tc>
       </w:tr>
@@ -1539,51 +1611,54 @@
         </w:tblPrEx>
         <w:tc>
           <w:tcPr>
-            <w:tcW w:w="1271" w:type="dxa"/>
-            <w:tcBorders>
-              <w:top w:val="single" w:sz="4" w:space="0" w:color="000000"/>
-              <w:left w:val="single" w:sz="4" w:space="0" w:color="000000"/>
-              <w:bottom w:val="single" w:sz="4" w:space="0" w:color="000000"/>
-              <w:right w:val="single" w:sz="4" w:space="0" w:color="000000"/>
-            </w:tcBorders>
-            <w:shd w:val="clear" w:color="auto" w:fill="auto"/>
-            <w:tcMar>
-              <w:top w:w="0" w:type="dxa"/>
-              <w:left w:w="108" w:type="dxa"/>
-              <w:bottom w:w="0" w:type="dxa"/>
-              <w:right w:w="108" w:type="dxa"/>
-            </w:tcMar>
-          </w:tcPr>
-          <w:p>
-            <w:pPr>
-              <w:pStyle w:val="Textbody"/>
-            </w:pPr>
-            <w:r>
-              <w:t>5</w:t>
-            </w:r>
-          </w:p>
-        </w:tc>
-        <w:tc>
-          <w:tcPr>
-            <w:tcW w:w="1418" w:type="dxa"/>
-            <w:tcBorders>
-              <w:top w:val="single" w:sz="4" w:space="0" w:color="000000"/>
-              <w:left w:val="single" w:sz="4" w:space="0" w:color="000000"/>
-              <w:bottom w:val="single" w:sz="4" w:space="0" w:color="000000"/>
-              <w:right w:val="single" w:sz="4" w:space="0" w:color="000000"/>
-            </w:tcBorders>
-            <w:shd w:val="clear" w:color="auto" w:fill="auto"/>
-            <w:tcMar>
-              <w:top w:w="0" w:type="dxa"/>
-              <w:left w:w="108" w:type="dxa"/>
-              <w:bottom w:w="0" w:type="dxa"/>
-              <w:right w:w="108" w:type="dxa"/>
-            </w:tcMar>
-          </w:tcPr>
-          <w:p>
-            <w:pPr>
-              <w:pStyle w:val="Textbody"/>
-            </w:pPr>
+            <w:tcW w:w="981" w:type="dxa"/>
+            <w:tcBorders>
+              <w:top w:val="single" w:sz="4" w:space="0" w:color="000000"/>
+              <w:left w:val="single" w:sz="4" w:space="0" w:color="000000"/>
+              <w:bottom w:val="single" w:sz="4" w:space="0" w:color="000000"/>
+              <w:right w:val="single" w:sz="4" w:space="0" w:color="000000"/>
+            </w:tcBorders>
+            <w:shd w:val="clear" w:color="auto" w:fill="auto"/>
+            <w:tcMar>
+              <w:top w:w="0" w:type="dxa"/>
+              <w:left w:w="108" w:type="dxa"/>
+              <w:bottom w:w="0" w:type="dxa"/>
+              <w:right w:w="108" w:type="dxa"/>
+            </w:tcMar>
+          </w:tcPr>
+          <w:p>
+            <w:pPr>
+              <w:pStyle w:val="Textbody"/>
+            </w:pPr>
+            <w:r>
+              <w:t>4</w:t>
+            </w:r>
+          </w:p>
+        </w:tc>
+        <w:tc>
+          <w:tcPr>
+            <w:tcW w:w="1708" w:type="dxa"/>
+            <w:tcBorders>
+              <w:top w:val="single" w:sz="4" w:space="0" w:color="000000"/>
+              <w:left w:val="single" w:sz="4" w:space="0" w:color="000000"/>
+              <w:bottom w:val="single" w:sz="4" w:space="0" w:color="000000"/>
+              <w:right w:val="single" w:sz="4" w:space="0" w:color="000000"/>
+            </w:tcBorders>
+            <w:shd w:val="clear" w:color="auto" w:fill="auto"/>
+            <w:tcMar>
+              <w:top w:w="0" w:type="dxa"/>
+              <w:left w:w="108" w:type="dxa"/>
+              <w:bottom w:w="0" w:type="dxa"/>
+              <w:right w:w="108" w:type="dxa"/>
+            </w:tcMar>
+          </w:tcPr>
+          <w:p>
+            <w:pPr>
+              <w:pStyle w:val="Textbody"/>
+            </w:pPr>
+            <w:r>
+              <w:t>258.65484381</w:t>
+            </w:r>
           </w:p>
         </w:tc>
       </w:tr>
@@ -1596,51 +1671,54 @@
         </w:tblPrEx>
         <w:tc>
           <w:tcPr>
-            <w:tcW w:w="1271" w:type="dxa"/>
-            <w:tcBorders>
-              <w:top w:val="single" w:sz="4" w:space="0" w:color="000000"/>
-              <w:left w:val="single" w:sz="4" w:space="0" w:color="000000"/>
-              <w:bottom w:val="single" w:sz="4" w:space="0" w:color="000000"/>
-              <w:right w:val="single" w:sz="4" w:space="0" w:color="000000"/>
-            </w:tcBorders>
-            <w:shd w:val="clear" w:color="auto" w:fill="auto"/>
-            <w:tcMar>
-              <w:top w:w="0" w:type="dxa"/>
-              <w:left w:w="108" w:type="dxa"/>
-              <w:bottom w:w="0" w:type="dxa"/>
-              <w:right w:w="108" w:type="dxa"/>
-            </w:tcMar>
-          </w:tcPr>
-          <w:p>
-            <w:pPr>
-              <w:pStyle w:val="Textbody"/>
-            </w:pPr>
-            <w:r>
-              <w:t>6</w:t>
-            </w:r>
-          </w:p>
-        </w:tc>
-        <w:tc>
-          <w:tcPr>
-            <w:tcW w:w="1418" w:type="dxa"/>
-            <w:tcBorders>
-              <w:top w:val="single" w:sz="4" w:space="0" w:color="000000"/>
-              <w:left w:val="single" w:sz="4" w:space="0" w:color="000000"/>
-              <w:bottom w:val="single" w:sz="4" w:space="0" w:color="000000"/>
-              <w:right w:val="single" w:sz="4" w:space="0" w:color="000000"/>
-            </w:tcBorders>
-            <w:shd w:val="clear" w:color="auto" w:fill="auto"/>
-            <w:tcMar>
-              <w:top w:w="0" w:type="dxa"/>
-              <w:left w:w="108" w:type="dxa"/>
-              <w:bottom w:w="0" w:type="dxa"/>
-              <w:right w:w="108" w:type="dxa"/>
-            </w:tcMar>
-          </w:tcPr>
-          <w:p>
-            <w:pPr>
-              <w:pStyle w:val="Textbody"/>
-            </w:pPr>
+            <w:tcW w:w="981" w:type="dxa"/>
+            <w:tcBorders>
+              <w:top w:val="single" w:sz="4" w:space="0" w:color="000000"/>
+              <w:left w:val="single" w:sz="4" w:space="0" w:color="000000"/>
+              <w:bottom w:val="single" w:sz="4" w:space="0" w:color="000000"/>
+              <w:right w:val="single" w:sz="4" w:space="0" w:color="000000"/>
+            </w:tcBorders>
+            <w:shd w:val="clear" w:color="auto" w:fill="auto"/>
+            <w:tcMar>
+              <w:top w:w="0" w:type="dxa"/>
+              <w:left w:w="108" w:type="dxa"/>
+              <w:bottom w:w="0" w:type="dxa"/>
+              <w:right w:w="108" w:type="dxa"/>
+            </w:tcMar>
+          </w:tcPr>
+          <w:p>
+            <w:pPr>
+              <w:pStyle w:val="Textbody"/>
+            </w:pPr>
+            <w:r>
+              <w:t>5</w:t>
+            </w:r>
+          </w:p>
+        </w:tc>
+        <w:tc>
+          <w:tcPr>
+            <w:tcW w:w="1708" w:type="dxa"/>
+            <w:tcBorders>
+              <w:top w:val="single" w:sz="4" w:space="0" w:color="000000"/>
+              <w:left w:val="single" w:sz="4" w:space="0" w:color="000000"/>
+              <w:bottom w:val="single" w:sz="4" w:space="0" w:color="000000"/>
+              <w:right w:val="single" w:sz="4" w:space="0" w:color="000000"/>
+            </w:tcBorders>
+            <w:shd w:val="clear" w:color="auto" w:fill="auto"/>
+            <w:tcMar>
+              <w:top w:w="0" w:type="dxa"/>
+              <w:left w:w="108" w:type="dxa"/>
+              <w:bottom w:w="0" w:type="dxa"/>
+              <w:right w:w="108" w:type="dxa"/>
+            </w:tcMar>
+          </w:tcPr>
+          <w:p>
+            <w:pPr>
+              <w:pStyle w:val="Textbody"/>
+            </w:pPr>
+            <w:r>
+              <w:t>254.32136822</w:t>
+            </w:r>
           </w:p>
         </w:tc>
       </w:tr>
@@ -1653,51 +1731,54 @@
         </w:tblPrEx>
         <w:tc>
           <w:tcPr>
-            <w:tcW w:w="1271" w:type="dxa"/>
-            <w:tcBorders>
-              <w:top w:val="single" w:sz="4" w:space="0" w:color="000000"/>
-              <w:left w:val="single" w:sz="4" w:space="0" w:color="000000"/>
-              <w:bottom w:val="single" w:sz="4" w:space="0" w:color="000000"/>
-              <w:right w:val="single" w:sz="4" w:space="0" w:color="000000"/>
-            </w:tcBorders>
-            <w:shd w:val="clear" w:color="auto" w:fill="auto"/>
-            <w:tcMar>
-              <w:top w:w="0" w:type="dxa"/>
-              <w:left w:w="108" w:type="dxa"/>
-              <w:bottom w:w="0" w:type="dxa"/>
-              <w:right w:w="108" w:type="dxa"/>
-            </w:tcMar>
-          </w:tcPr>
-          <w:p>
-            <w:pPr>
-              <w:pStyle w:val="Textbody"/>
-            </w:pPr>
-            <w:r>
-              <w:t>7</w:t>
-            </w:r>
-          </w:p>
-        </w:tc>
-        <w:tc>
-          <w:tcPr>
-            <w:tcW w:w="1418" w:type="dxa"/>
-            <w:tcBorders>
-              <w:top w:val="single" w:sz="4" w:space="0" w:color="000000"/>
-              <w:left w:val="single" w:sz="4" w:space="0" w:color="000000"/>
-              <w:bottom w:val="single" w:sz="4" w:space="0" w:color="000000"/>
-              <w:right w:val="single" w:sz="4" w:space="0" w:color="000000"/>
-            </w:tcBorders>
-            <w:shd w:val="clear" w:color="auto" w:fill="auto"/>
-            <w:tcMar>
-              <w:top w:w="0" w:type="dxa"/>
-              <w:left w:w="108" w:type="dxa"/>
-              <w:bottom w:w="0" w:type="dxa"/>
-              <w:right w:w="108" w:type="dxa"/>
-            </w:tcMar>
-          </w:tcPr>
-          <w:p>
-            <w:pPr>
-              <w:pStyle w:val="Textbody"/>
-            </w:pPr>
+            <w:tcW w:w="981" w:type="dxa"/>
+            <w:tcBorders>
+              <w:top w:val="single" w:sz="4" w:space="0" w:color="000000"/>
+              <w:left w:val="single" w:sz="4" w:space="0" w:color="000000"/>
+              <w:bottom w:val="single" w:sz="4" w:space="0" w:color="000000"/>
+              <w:right w:val="single" w:sz="4" w:space="0" w:color="000000"/>
+            </w:tcBorders>
+            <w:shd w:val="clear" w:color="auto" w:fill="auto"/>
+            <w:tcMar>
+              <w:top w:w="0" w:type="dxa"/>
+              <w:left w:w="108" w:type="dxa"/>
+              <w:bottom w:w="0" w:type="dxa"/>
+              <w:right w:w="108" w:type="dxa"/>
+            </w:tcMar>
+          </w:tcPr>
+          <w:p>
+            <w:pPr>
+              <w:pStyle w:val="Textbody"/>
+            </w:pPr>
+            <w:r>
+              <w:t>6</w:t>
+            </w:r>
+          </w:p>
+        </w:tc>
+        <w:tc>
+          <w:tcPr>
+            <w:tcW w:w="1708" w:type="dxa"/>
+            <w:tcBorders>
+              <w:top w:val="single" w:sz="4" w:space="0" w:color="000000"/>
+              <w:left w:val="single" w:sz="4" w:space="0" w:color="000000"/>
+              <w:bottom w:val="single" w:sz="4" w:space="0" w:color="000000"/>
+              <w:right w:val="single" w:sz="4" w:space="0" w:color="000000"/>
+            </w:tcBorders>
+            <w:shd w:val="clear" w:color="auto" w:fill="auto"/>
+            <w:tcMar>
+              <w:top w:w="0" w:type="dxa"/>
+              <w:left w:w="108" w:type="dxa"/>
+              <w:bottom w:w="0" w:type="dxa"/>
+              <w:right w:w="108" w:type="dxa"/>
+            </w:tcMar>
+          </w:tcPr>
+          <w:p>
+            <w:pPr>
+              <w:pStyle w:val="Textbody"/>
+            </w:pPr>
+            <w:r>
+              <w:t>258.35052371</w:t>
+            </w:r>
           </w:p>
         </w:tc>
       </w:tr>
@@ -1710,51 +1791,54 @@
         </w:tblPrEx>
         <w:tc>
           <w:tcPr>
-            <w:tcW w:w="1271" w:type="dxa"/>
-            <w:tcBorders>
-              <w:top w:val="single" w:sz="4" w:space="0" w:color="000000"/>
-              <w:left w:val="single" w:sz="4" w:space="0" w:color="000000"/>
-              <w:bottom w:val="single" w:sz="4" w:space="0" w:color="000000"/>
-              <w:right w:val="single" w:sz="4" w:space="0" w:color="000000"/>
-            </w:tcBorders>
-            <w:shd w:val="clear" w:color="auto" w:fill="auto"/>
-            <w:tcMar>
-              <w:top w:w="0" w:type="dxa"/>
-              <w:left w:w="108" w:type="dxa"/>
-              <w:bottom w:w="0" w:type="dxa"/>
-              <w:right w:w="108" w:type="dxa"/>
-            </w:tcMar>
-          </w:tcPr>
-          <w:p>
-            <w:pPr>
-              <w:pStyle w:val="Textbody"/>
-            </w:pPr>
-            <w:r>
-              <w:t>8</w:t>
-            </w:r>
-          </w:p>
-        </w:tc>
-        <w:tc>
-          <w:tcPr>
-            <w:tcW w:w="1418" w:type="dxa"/>
-            <w:tcBorders>
-              <w:top w:val="single" w:sz="4" w:space="0" w:color="000000"/>
-              <w:left w:val="single" w:sz="4" w:space="0" w:color="000000"/>
-              <w:bottom w:val="single" w:sz="4" w:space="0" w:color="000000"/>
-              <w:right w:val="single" w:sz="4" w:space="0" w:color="000000"/>
-            </w:tcBorders>
-            <w:shd w:val="clear" w:color="auto" w:fill="auto"/>
-            <w:tcMar>
-              <w:top w:w="0" w:type="dxa"/>
-              <w:left w:w="108" w:type="dxa"/>
-              <w:bottom w:w="0" w:type="dxa"/>
-              <w:right w:w="108" w:type="dxa"/>
-            </w:tcMar>
-          </w:tcPr>
-          <w:p>
-            <w:pPr>
-              <w:pStyle w:val="Textbody"/>
-            </w:pPr>
+            <w:tcW w:w="981" w:type="dxa"/>
+            <w:tcBorders>
+              <w:top w:val="single" w:sz="4" w:space="0" w:color="000000"/>
+              <w:left w:val="single" w:sz="4" w:space="0" w:color="000000"/>
+              <w:bottom w:val="single" w:sz="4" w:space="0" w:color="000000"/>
+              <w:right w:val="single" w:sz="4" w:space="0" w:color="000000"/>
+            </w:tcBorders>
+            <w:shd w:val="clear" w:color="auto" w:fill="auto"/>
+            <w:tcMar>
+              <w:top w:w="0" w:type="dxa"/>
+              <w:left w:w="108" w:type="dxa"/>
+              <w:bottom w:w="0" w:type="dxa"/>
+              <w:right w:w="108" w:type="dxa"/>
+            </w:tcMar>
+          </w:tcPr>
+          <w:p>
+            <w:pPr>
+              <w:pStyle w:val="Textbody"/>
+            </w:pPr>
+            <w:r>
+              <w:t>7</w:t>
+            </w:r>
+          </w:p>
+        </w:tc>
+        <w:tc>
+          <w:tcPr>
+            <w:tcW w:w="1708" w:type="dxa"/>
+            <w:tcBorders>
+              <w:top w:val="single" w:sz="4" w:space="0" w:color="000000"/>
+              <w:left w:val="single" w:sz="4" w:space="0" w:color="000000"/>
+              <w:bottom w:val="single" w:sz="4" w:space="0" w:color="000000"/>
+              <w:right w:val="single" w:sz="4" w:space="0" w:color="000000"/>
+            </w:tcBorders>
+            <w:shd w:val="clear" w:color="auto" w:fill="auto"/>
+            <w:tcMar>
+              <w:top w:w="0" w:type="dxa"/>
+              <w:left w:w="108" w:type="dxa"/>
+              <w:bottom w:w="0" w:type="dxa"/>
+              <w:right w:w="108" w:type="dxa"/>
+            </w:tcMar>
+          </w:tcPr>
+          <w:p>
+            <w:pPr>
+              <w:pStyle w:val="Textbody"/>
+            </w:pPr>
+            <w:r>
+              <w:t>267.83671069</w:t>
+            </w:r>
           </w:p>
         </w:tc>
       </w:tr>
@@ -1767,51 +1851,54 @@
         </w:tblPrEx>
         <w:tc>
           <w:tcPr>
-            <w:tcW w:w="1271" w:type="dxa"/>
-            <w:tcBorders>
-              <w:top w:val="single" w:sz="4" w:space="0" w:color="000000"/>
-              <w:left w:val="single" w:sz="4" w:space="0" w:color="000000"/>
-              <w:bottom w:val="single" w:sz="4" w:space="0" w:color="000000"/>
-              <w:right w:val="single" w:sz="4" w:space="0" w:color="000000"/>
-            </w:tcBorders>
-            <w:shd w:val="clear" w:color="auto" w:fill="auto"/>
-            <w:tcMar>
-              <w:top w:w="0" w:type="dxa"/>
-              <w:left w:w="108" w:type="dxa"/>
-              <w:bottom w:w="0" w:type="dxa"/>
-              <w:right w:w="108" w:type="dxa"/>
-            </w:tcMar>
-          </w:tcPr>
-          <w:p>
-            <w:pPr>
-              <w:pStyle w:val="Textbody"/>
-            </w:pPr>
-            <w:r>
-              <w:t>9</w:t>
-            </w:r>
-          </w:p>
-        </w:tc>
-        <w:tc>
-          <w:tcPr>
-            <w:tcW w:w="1418" w:type="dxa"/>
-            <w:tcBorders>
-              <w:top w:val="single" w:sz="4" w:space="0" w:color="000000"/>
-              <w:left w:val="single" w:sz="4" w:space="0" w:color="000000"/>
-              <w:bottom w:val="single" w:sz="4" w:space="0" w:color="000000"/>
-              <w:right w:val="single" w:sz="4" w:space="0" w:color="000000"/>
-            </w:tcBorders>
-            <w:shd w:val="clear" w:color="auto" w:fill="auto"/>
-            <w:tcMar>
-              <w:top w:w="0" w:type="dxa"/>
-              <w:left w:w="108" w:type="dxa"/>
-              <w:bottom w:w="0" w:type="dxa"/>
-              <w:right w:w="108" w:type="dxa"/>
-            </w:tcMar>
-          </w:tcPr>
-          <w:p>
-            <w:pPr>
-              <w:pStyle w:val="Textbody"/>
-            </w:pPr>
+            <w:tcW w:w="981" w:type="dxa"/>
+            <w:tcBorders>
+              <w:top w:val="single" w:sz="4" w:space="0" w:color="000000"/>
+              <w:left w:val="single" w:sz="4" w:space="0" w:color="000000"/>
+              <w:bottom w:val="single" w:sz="4" w:space="0" w:color="000000"/>
+              <w:right w:val="single" w:sz="4" w:space="0" w:color="000000"/>
+            </w:tcBorders>
+            <w:shd w:val="clear" w:color="auto" w:fill="auto"/>
+            <w:tcMar>
+              <w:top w:w="0" w:type="dxa"/>
+              <w:left w:w="108" w:type="dxa"/>
+              <w:bottom w:w="0" w:type="dxa"/>
+              <w:right w:w="108" w:type="dxa"/>
+            </w:tcMar>
+          </w:tcPr>
+          <w:p>
+            <w:pPr>
+              <w:pStyle w:val="Textbody"/>
+            </w:pPr>
+            <w:r>
+              <w:t>8</w:t>
+            </w:r>
+          </w:p>
+        </w:tc>
+        <w:tc>
+          <w:tcPr>
+            <w:tcW w:w="1708" w:type="dxa"/>
+            <w:tcBorders>
+              <w:top w:val="single" w:sz="4" w:space="0" w:color="000000"/>
+              <w:left w:val="single" w:sz="4" w:space="0" w:color="000000"/>
+              <w:bottom w:val="single" w:sz="4" w:space="0" w:color="000000"/>
+              <w:right w:val="single" w:sz="4" w:space="0" w:color="000000"/>
+            </w:tcBorders>
+            <w:shd w:val="clear" w:color="auto" w:fill="auto"/>
+            <w:tcMar>
+              <w:top w:w="0" w:type="dxa"/>
+              <w:left w:w="108" w:type="dxa"/>
+              <w:bottom w:w="0" w:type="dxa"/>
+              <w:right w:w="108" w:type="dxa"/>
+            </w:tcMar>
+          </w:tcPr>
+          <w:p>
+            <w:pPr>
+              <w:pStyle w:val="Textbody"/>
+            </w:pPr>
+            <w:r>
+              <w:t>268.33103919</w:t>
+            </w:r>
           </w:p>
         </w:tc>
       </w:tr>
@@ -1824,51 +1911,54 @@
         </w:tblPrEx>
         <w:tc>
           <w:tcPr>
-            <w:tcW w:w="1271" w:type="dxa"/>
-            <w:tcBorders>
-              <w:top w:val="single" w:sz="4" w:space="0" w:color="000000"/>
-              <w:left w:val="single" w:sz="4" w:space="0" w:color="000000"/>
-              <w:bottom w:val="single" w:sz="4" w:space="0" w:color="000000"/>
-              <w:right w:val="single" w:sz="4" w:space="0" w:color="000000"/>
-            </w:tcBorders>
-            <w:shd w:val="clear" w:color="auto" w:fill="auto"/>
-            <w:tcMar>
-              <w:top w:w="0" w:type="dxa"/>
-              <w:left w:w="108" w:type="dxa"/>
-              <w:bottom w:w="0" w:type="dxa"/>
-              <w:right w:w="108" w:type="dxa"/>
-            </w:tcMar>
-          </w:tcPr>
-          <w:p>
-            <w:pPr>
-              <w:pStyle w:val="Textbody"/>
-            </w:pPr>
-            <w:r>
-              <w:t>10</w:t>
-            </w:r>
-          </w:p>
-        </w:tc>
-        <w:tc>
-          <w:tcPr>
-            <w:tcW w:w="1418" w:type="dxa"/>
-            <w:tcBorders>
-              <w:top w:val="single" w:sz="4" w:space="0" w:color="000000"/>
-              <w:left w:val="single" w:sz="4" w:space="0" w:color="000000"/>
-              <w:bottom w:val="single" w:sz="4" w:space="0" w:color="000000"/>
-              <w:right w:val="single" w:sz="4" w:space="0" w:color="000000"/>
-            </w:tcBorders>
-            <w:shd w:val="clear" w:color="auto" w:fill="auto"/>
-            <w:tcMar>
-              <w:top w:w="0" w:type="dxa"/>
-              <w:left w:w="108" w:type="dxa"/>
-              <w:bottom w:w="0" w:type="dxa"/>
-              <w:right w:w="108" w:type="dxa"/>
-            </w:tcMar>
-          </w:tcPr>
-          <w:p>
-            <w:pPr>
-              <w:pStyle w:val="Textbody"/>
-            </w:pPr>
+            <w:tcW w:w="981" w:type="dxa"/>
+            <w:tcBorders>
+              <w:top w:val="single" w:sz="4" w:space="0" w:color="000000"/>
+              <w:left w:val="single" w:sz="4" w:space="0" w:color="000000"/>
+              <w:bottom w:val="single" w:sz="4" w:space="0" w:color="000000"/>
+              <w:right w:val="single" w:sz="4" w:space="0" w:color="000000"/>
+            </w:tcBorders>
+            <w:shd w:val="clear" w:color="auto" w:fill="auto"/>
+            <w:tcMar>
+              <w:top w:w="0" w:type="dxa"/>
+              <w:left w:w="108" w:type="dxa"/>
+              <w:bottom w:w="0" w:type="dxa"/>
+              <w:right w:w="108" w:type="dxa"/>
+            </w:tcMar>
+          </w:tcPr>
+          <w:p>
+            <w:pPr>
+              <w:pStyle w:val="Textbody"/>
+            </w:pPr>
+            <w:r>
+              <w:t>9</w:t>
+            </w:r>
+          </w:p>
+        </w:tc>
+        <w:tc>
+          <w:tcPr>
+            <w:tcW w:w="1708" w:type="dxa"/>
+            <w:tcBorders>
+              <w:top w:val="single" w:sz="4" w:space="0" w:color="000000"/>
+              <w:left w:val="single" w:sz="4" w:space="0" w:color="000000"/>
+              <w:bottom w:val="single" w:sz="4" w:space="0" w:color="000000"/>
+              <w:right w:val="single" w:sz="4" w:space="0" w:color="000000"/>
+            </w:tcBorders>
+            <w:shd w:val="clear" w:color="auto" w:fill="auto"/>
+            <w:tcMar>
+              <w:top w:w="0" w:type="dxa"/>
+              <w:left w:w="108" w:type="dxa"/>
+              <w:bottom w:w="0" w:type="dxa"/>
+              <w:right w:w="108" w:type="dxa"/>
+            </w:tcMar>
+          </w:tcPr>
+          <w:p>
+            <w:pPr>
+              <w:pStyle w:val="Textbody"/>
+            </w:pPr>
+            <w:r>
+              <w:t>275.48070908</w:t>
+            </w:r>
           </w:p>
         </w:tc>
       </w:tr>
@@ -1881,7 +1971,67 @@
         </w:tblPrEx>
         <w:tc>
           <w:tcPr>
-            <w:tcW w:w="1271" w:type="dxa"/>
+            <w:tcW w:w="981" w:type="dxa"/>
+            <w:tcBorders>
+              <w:top w:val="single" w:sz="4" w:space="0" w:color="000000"/>
+              <w:left w:val="single" w:sz="4" w:space="0" w:color="000000"/>
+              <w:bottom w:val="single" w:sz="4" w:space="0" w:color="000000"/>
+              <w:right w:val="single" w:sz="4" w:space="0" w:color="000000"/>
+            </w:tcBorders>
+            <w:shd w:val="clear" w:color="auto" w:fill="auto"/>
+            <w:tcMar>
+              <w:top w:w="0" w:type="dxa"/>
+              <w:left w:w="108" w:type="dxa"/>
+              <w:bottom w:w="0" w:type="dxa"/>
+              <w:right w:w="108" w:type="dxa"/>
+            </w:tcMar>
+          </w:tcPr>
+          <w:p>
+            <w:pPr>
+              <w:pStyle w:val="Textbody"/>
+            </w:pPr>
+            <w:r>
+              <w:t>10</w:t>
+            </w:r>
+          </w:p>
+        </w:tc>
+        <w:tc>
+          <w:tcPr>
+            <w:tcW w:w="1708" w:type="dxa"/>
+            <w:tcBorders>
+              <w:top w:val="single" w:sz="4" w:space="0" w:color="000000"/>
+              <w:left w:val="single" w:sz="4" w:space="0" w:color="000000"/>
+              <w:bottom w:val="single" w:sz="4" w:space="0" w:color="000000"/>
+              <w:right w:val="single" w:sz="4" w:space="0" w:color="000000"/>
+            </w:tcBorders>
+            <w:shd w:val="clear" w:color="auto" w:fill="auto"/>
+            <w:tcMar>
+              <w:top w:w="0" w:type="dxa"/>
+              <w:left w:w="108" w:type="dxa"/>
+              <w:bottom w:w="0" w:type="dxa"/>
+              <w:right w:w="108" w:type="dxa"/>
+            </w:tcMar>
+          </w:tcPr>
+          <w:p>
+            <w:pPr>
+              <w:pStyle w:val="Textbody"/>
+            </w:pPr>
+            <w:r>
+              <w:t>266.20386243</w:t>
+            </w:r>
+          </w:p>
+        </w:tc>
+      </w:tr>
+      <w:tr>
+        <w:tblPrEx>
+          <w:tblCellMar>
+            <w:top w:w="0" w:type="dxa"/>
+            <w:bottom w:w="0" w:type="dxa"/>
+          </w:tblCellMar>
+        </w:tblPrEx>
+        <w:tc>
+          <w:tcPr>
+            <w:tcW w:w="981" w:type="dxa"/>
             <w:tcBorders>
               <w:top w:val="single" w:sz="4" w:space="0" w:color="000000"/>
               <w:left w:val="single" w:sz="4" w:space="0" w:color="000000"/>
@@ -1907,25 +2057,28 @@
         </w:tc>
         <w:tc>
           <w:tcPr>
-            <w:tcW w:w="1418" w:type="dxa"/>
-            <w:tcBorders>
-              <w:top w:val="single" w:sz="4" w:space="0" w:color="000000"/>
-              <w:left w:val="single" w:sz="4" w:space="0" w:color="000000"/>
-              <w:bottom w:val="single" w:sz="4" w:space="0" w:color="000000"/>
-              <w:right w:val="single" w:sz="4" w:space="0" w:color="000000"/>
-            </w:tcBorders>
-            <w:shd w:val="clear" w:color="auto" w:fill="auto"/>
-            <w:tcMar>
-              <w:top w:w="0" w:type="dxa"/>
-              <w:left w:w="108" w:type="dxa"/>
-              <w:bottom w:w="0" w:type="dxa"/>
-              <w:right w:w="108" w:type="dxa"/>
-            </w:tcMar>
-          </w:tcPr>
-          <w:p>
-            <w:pPr>
-              <w:pStyle w:val="Textbody"/>
-            </w:pPr>
+            <w:tcW w:w="1708" w:type="dxa"/>
+            <w:tcBorders>
+              <w:top w:val="single" w:sz="4" w:space="0" w:color="000000"/>
+              <w:left w:val="single" w:sz="4" w:space="0" w:color="000000"/>
+              <w:bottom w:val="single" w:sz="4" w:space="0" w:color="000000"/>
+              <w:right w:val="single" w:sz="4" w:space="0" w:color="000000"/>
+            </w:tcBorders>
+            <w:shd w:val="clear" w:color="auto" w:fill="auto"/>
+            <w:tcMar>
+              <w:top w:w="0" w:type="dxa"/>
+              <w:left w:w="108" w:type="dxa"/>
+              <w:bottom w:w="0" w:type="dxa"/>
+              <w:right w:w="108" w:type="dxa"/>
+            </w:tcMar>
+          </w:tcPr>
+          <w:p>
+            <w:pPr>
+              <w:pStyle w:val="Textbody"/>
+            </w:pPr>
+            <w:r>
+              <w:t>262.611986161</w:t>
+            </w:r>
           </w:p>
         </w:tc>
       </w:tr>

</xml_diff>

<commit_message>
program to calculate averages
</commit_message>
<xml_diff>
--- a/Assingment/essay.docx
+++ b/Assingment/essay.docx
@@ -2095,7 +2095,15 @@
         <w:pStyle w:val="Heading4"/>
       </w:pPr>
       <w:r>
-        <w:t>3.1 Comparison of the data structures</w:t>
+        <w:t xml:space="preserve">3.1 Comparison of the data </w:t>
+      </w:r>
+    </w:p>
+    <w:p>
+      <w:pPr>
+        <w:pStyle w:val="Heading4"/>
+      </w:pPr>
+      <w:r>
+        <w:t>structures</w:t>
       </w:r>
     </w:p>
     <w:p>
@@ -2119,6 +2127,212 @@
       <w:r>
         <w:t>3.2 Further improvements</w:t>
       </w:r>
+    </w:p>
+    <w:tbl>
+      <w:tblPr>
+        <w:tblStyle w:val="TableGrid"/>
+        <w:tblW w:w="0" w:type="auto"/>
+        <w:tblLook w:val="04A0" w:firstRow="1" w:lastRow="0" w:firstColumn="1" w:lastColumn="0" w:noHBand="0" w:noVBand="1"/>
+      </w:tblPr>
+      <w:tblGrid>
+        <w:gridCol w:w="2122"/>
+        <w:gridCol w:w="3543"/>
+      </w:tblGrid>
+      <w:tr>
+        <w:tc>
+          <w:tcPr>
+            <w:tcW w:w="2122" w:type="dxa"/>
+          </w:tcPr>
+          <w:p>
+            <w:pPr>
+              <w:pStyle w:val="Textbody"/>
+              <w:rPr>
+                <w:b/>
+                <w:bCs/>
+              </w:rPr>
+            </w:pPr>
+            <w:r>
+              <w:rPr>
+                <w:b/>
+                <w:bCs/>
+              </w:rPr>
+              <w:t>Hash table size</w:t>
+            </w:r>
+          </w:p>
+        </w:tc>
+        <w:tc>
+          <w:tcPr>
+            <w:tcW w:w="3543" w:type="dxa"/>
+          </w:tcPr>
+          <w:p>
+            <w:pPr>
+              <w:pStyle w:val="Textbody"/>
+              <w:rPr>
+                <w:b/>
+                <w:bCs/>
+              </w:rPr>
+            </w:pPr>
+            <w:r>
+              <w:rPr>
+                <w:b/>
+                <w:bCs/>
+              </w:rPr>
+              <w:t>Average runtime(s)</w:t>
+            </w:r>
+          </w:p>
+        </w:tc>
+      </w:tr>
+      <w:tr>
+        <w:tc>
+          <w:tcPr>
+            <w:tcW w:w="2122" w:type="dxa"/>
+          </w:tcPr>
+          <w:p>
+            <w:pPr>
+              <w:pStyle w:val="Textbody"/>
+            </w:pPr>
+            <w:r>
+              <w:t>100</w:t>
+            </w:r>
+          </w:p>
+        </w:tc>
+        <w:tc>
+          <w:tcPr>
+            <w:tcW w:w="3543" w:type="dxa"/>
+          </w:tcPr>
+          <w:p>
+            <w:pPr>
+              <w:pStyle w:val="Textbody"/>
+            </w:pPr>
+            <w:r>
+              <w:t>88.741962745</w:t>
+            </w:r>
+          </w:p>
+        </w:tc>
+      </w:tr>
+      <w:tr>
+        <w:tc>
+          <w:tcPr>
+            <w:tcW w:w="2122" w:type="dxa"/>
+          </w:tcPr>
+          <w:p>
+            <w:pPr>
+              <w:pStyle w:val="Textbody"/>
+            </w:pPr>
+            <w:r>
+              <w:t>1k</w:t>
+            </w:r>
+          </w:p>
+        </w:tc>
+        <w:tc>
+          <w:tcPr>
+            <w:tcW w:w="3543" w:type="dxa"/>
+          </w:tcPr>
+          <w:p>
+            <w:pPr>
+              <w:pStyle w:val="Textbody"/>
+            </w:pPr>
+            <w:r>
+              <w:t>8.790079427</w:t>
+            </w:r>
+          </w:p>
+        </w:tc>
+      </w:tr>
+      <w:tr>
+        <w:tc>
+          <w:tcPr>
+            <w:tcW w:w="2122" w:type="dxa"/>
+          </w:tcPr>
+          <w:p>
+            <w:pPr>
+              <w:pStyle w:val="Textbody"/>
+            </w:pPr>
+            <w:r>
+              <w:t>10k</w:t>
+            </w:r>
+          </w:p>
+        </w:tc>
+        <w:tc>
+          <w:tcPr>
+            <w:tcW w:w="3543" w:type="dxa"/>
+          </w:tcPr>
+          <w:p>
+            <w:pPr>
+              <w:pStyle w:val="Textbody"/>
+            </w:pPr>
+            <w:r>
+              <w:t>1.740960908</w:t>
+            </w:r>
+          </w:p>
+        </w:tc>
+      </w:tr>
+      <w:tr>
+        <w:tc>
+          <w:tcPr>
+            <w:tcW w:w="2122" w:type="dxa"/>
+          </w:tcPr>
+          <w:p>
+            <w:pPr>
+              <w:pStyle w:val="Textbody"/>
+            </w:pPr>
+            <w:r>
+              <w:t>100k</w:t>
+            </w:r>
+          </w:p>
+        </w:tc>
+        <w:tc>
+          <w:tcPr>
+            <w:tcW w:w="3543" w:type="dxa"/>
+          </w:tcPr>
+          <w:p>
+            <w:pPr>
+              <w:pStyle w:val="Textbody"/>
+              <w:rPr>
+                <w:u w:val="single"/>
+              </w:rPr>
+            </w:pPr>
+            <w:r>
+              <w:rPr>
+                <w:u w:val="single"/>
+              </w:rPr>
+              <w:t>0.909177971</w:t>
+            </w:r>
+          </w:p>
+        </w:tc>
+      </w:tr>
+      <w:tr>
+        <w:tc>
+          <w:tcPr>
+            <w:tcW w:w="2122" w:type="dxa"/>
+          </w:tcPr>
+          <w:p>
+            <w:pPr>
+              <w:pStyle w:val="Textbody"/>
+            </w:pPr>
+            <w:r>
+              <w:t>1M</w:t>
+            </w:r>
+          </w:p>
+        </w:tc>
+        <w:tc>
+          <w:tcPr>
+            <w:tcW w:w="3543" w:type="dxa"/>
+          </w:tcPr>
+          <w:p>
+            <w:pPr>
+              <w:pStyle w:val="Textbody"/>
+            </w:pPr>
+            <w:r>
+              <w:t>1.031345439</w:t>
+            </w:r>
+          </w:p>
+        </w:tc>
+      </w:tr>
+    </w:tbl>
+    <w:p>
+      <w:pPr>
+        <w:pStyle w:val="Textbody"/>
+      </w:pPr>
     </w:p>
     <w:p>
       <w:pPr>
@@ -2155,6 +2369,15 @@
     <w:p>
       <w:pPr>
         <w:pStyle w:val="Textbody"/>
+        <w:ind w:left="720"/>
+        <w:rPr>
+          <w:color w:val="808080"/>
+        </w:rPr>
+      </w:pPr>
+    </w:p>
+    <w:p>
+      <w:pPr>
+        <w:pStyle w:val="Textbody"/>
         <w:numPr>
           <w:ilvl w:val="0"/>
           <w:numId w:val="2"/>
@@ -2172,9 +2395,26 @@
     </w:p>
     <w:p>
       <w:pPr>
+        <w:pStyle w:val="ListParagraph"/>
+        <w:rPr>
+          <w:color w:val="808080"/>
+        </w:rPr>
+      </w:pPr>
+    </w:p>
+    <w:p>
+      <w:pPr>
+        <w:pStyle w:val="Textbody"/>
+        <w:rPr>
+          <w:color w:val="808080"/>
+        </w:rPr>
+      </w:pPr>
+    </w:p>
+    <w:p>
+      <w:pPr>
         <w:pStyle w:val="Heading3"/>
       </w:pPr>
       <w:r>
+        <w:lastRenderedPageBreak/>
         <w:t>List of references</w:t>
       </w:r>
     </w:p>
@@ -3025,6 +3265,40 @@
       <w:suppressLineNumbers/>
     </w:pPr>
   </w:style>
+  <w:style w:type="paragraph" w:styleId="ListParagraph">
+    <w:name w:val="List Paragraph"/>
+    <w:basedOn w:val="Normal"/>
+    <w:uiPriority w:val="34"/>
+    <w:qFormat/>
+    <w:rsid w:val="003E2A81"/>
+    <w:pPr>
+      <w:ind w:left="720"/>
+      <w:contextualSpacing/>
+    </w:pPr>
+    <w:rPr>
+      <w:rFonts w:cs="Mangal"/>
+      <w:szCs w:val="21"/>
+    </w:rPr>
+  </w:style>
+  <w:style w:type="table" w:styleId="TableGrid">
+    <w:name w:val="Table Grid"/>
+    <w:basedOn w:val="TableNormal"/>
+    <w:uiPriority w:val="39"/>
+    <w:rsid w:val="003E2A81"/>
+    <w:pPr>
+      <w:spacing w:after="0" w:line="240" w:lineRule="auto"/>
+    </w:pPr>
+    <w:tblPr>
+      <w:tblBorders>
+        <w:top w:val="single" w:sz="4" w:space="0" w:color="auto"/>
+        <w:left w:val="single" w:sz="4" w:space="0" w:color="auto"/>
+        <w:bottom w:val="single" w:sz="4" w:space="0" w:color="auto"/>
+        <w:right w:val="single" w:sz="4" w:space="0" w:color="auto"/>
+        <w:insideH w:val="single" w:sz="4" w:space="0" w:color="auto"/>
+        <w:insideV w:val="single" w:sz="4" w:space="0" w:color="auto"/>
+      </w:tblBorders>
+    </w:tblPr>
+  </w:style>
 </w:styles>
 </file>
 

</xml_diff>